<commit_message>
Updating SRS document and project plan
</commit_message>
<xml_diff>
--- a/Team_10_Project_Plan.docx
+++ b/Team_10_Project_Plan.docx
@@ -683,25 +683,7 @@
               <w:rPr>
                 <w:rFonts w:ascii="Roboto" w:eastAsia="Roboto" w:hAnsi="Roboto" w:cs="Roboto"/>
               </w:rPr>
-              <w:t>(</w:t>
-            </w:r>
-            <w:r>
-              <w:rPr>
-                <w:rFonts w:ascii="Roboto" w:eastAsia="Roboto" w:hAnsi="Roboto" w:cs="Roboto"/>
-              </w:rPr>
-              <w:t>910</w:t>
-            </w:r>
-            <w:r>
-              <w:rPr>
-                <w:rFonts w:ascii="Roboto" w:eastAsia="Roboto" w:hAnsi="Roboto" w:cs="Roboto"/>
-              </w:rPr>
-              <w:t xml:space="preserve">) </w:t>
-            </w:r>
-            <w:r>
-              <w:rPr>
-                <w:rFonts w:ascii="Roboto" w:eastAsia="Roboto" w:hAnsi="Roboto" w:cs="Roboto"/>
-              </w:rPr>
-              <w:t>619-3474</w:t>
+              <w:t>(910) 619-3474</w:t>
             </w:r>
           </w:p>
         </w:tc>
@@ -721,81 +703,6 @@
                 <w:rFonts w:ascii="Roboto" w:eastAsia="Roboto" w:hAnsi="Roboto" w:cs="Roboto"/>
               </w:rPr>
               <w:t>Scrum Master</w:t>
-            </w:r>
-          </w:p>
-        </w:tc>
-      </w:tr>
-      <w:tr>
-        <w:tc>
-          <w:tcPr>
-            <w:tcW w:w="2340" w:type="dxa"/>
-          </w:tcPr>
-          <w:p>
-            <w:pPr>
-              <w:widowControl w:val="0"/>
-              <w:rPr>
-                <w:rFonts w:ascii="Roboto" w:eastAsia="Roboto" w:hAnsi="Roboto" w:cs="Roboto"/>
-              </w:rPr>
-            </w:pPr>
-            <w:r>
-              <w:rPr>
-                <w:rFonts w:ascii="Roboto" w:eastAsia="Roboto" w:hAnsi="Roboto" w:cs="Roboto"/>
-              </w:rPr>
-              <w:t>Subbu Devarajan</w:t>
-            </w:r>
-          </w:p>
-        </w:tc>
-        <w:tc>
-          <w:tcPr>
-            <w:tcW w:w="2340" w:type="dxa"/>
-          </w:tcPr>
-          <w:p>
-            <w:pPr>
-              <w:widowControl w:val="0"/>
-              <w:rPr>
-                <w:rFonts w:ascii="Roboto" w:eastAsia="Roboto" w:hAnsi="Roboto" w:cs="Roboto"/>
-              </w:rPr>
-            </w:pPr>
-            <w:r>
-              <w:rPr>
-                <w:rFonts w:ascii="Arial" w:hAnsi="Arial" w:cs="Arial"/>
-                <w:sz w:val="20"/>
-                <w:szCs w:val="20"/>
-                <w:shd w:val="clear" w:color="auto" w:fill="FAF9F8"/>
-              </w:rPr>
-              <w:t>subramaniam.devarajan@credit-suisse.com</w:t>
-            </w:r>
-          </w:p>
-        </w:tc>
-        <w:tc>
-          <w:tcPr>
-            <w:tcW w:w="2340" w:type="dxa"/>
-          </w:tcPr>
-          <w:p>
-            <w:pPr>
-              <w:widowControl w:val="0"/>
-              <w:rPr>
-                <w:rFonts w:ascii="Roboto" w:eastAsia="Roboto" w:hAnsi="Roboto" w:cs="Roboto"/>
-              </w:rPr>
-            </w:pPr>
-          </w:p>
-        </w:tc>
-        <w:tc>
-          <w:tcPr>
-            <w:tcW w:w="2340" w:type="dxa"/>
-          </w:tcPr>
-          <w:p>
-            <w:pPr>
-              <w:widowControl w:val="0"/>
-              <w:rPr>
-                <w:rFonts w:ascii="Roboto" w:eastAsia="Roboto" w:hAnsi="Roboto" w:cs="Roboto"/>
-              </w:rPr>
-            </w:pPr>
-            <w:r>
-              <w:rPr>
-                <w:rFonts w:ascii="Roboto" w:eastAsia="Roboto" w:hAnsi="Roboto" w:cs="Roboto"/>
-              </w:rPr>
-              <w:t>Mentor</w:t>
             </w:r>
           </w:p>
         </w:tc>
@@ -1434,7 +1341,6 @@
           <w:sz w:val="24"/>
           <w:szCs w:val="24"/>
         </w:rPr>
-        <w:lastRenderedPageBreak/>
         <w:br w:type="page"/>
       </w:r>
     </w:p>
@@ -1447,100 +1353,321 @@
           <w:szCs w:val="24"/>
         </w:rPr>
       </w:pPr>
-      <w:r>
+    </w:p>
+    <w:p>
+      <w:pPr>
+        <w:pStyle w:val="Heading1"/>
         <w:rPr>
           <w:rFonts w:eastAsia="Roboto" w:cstheme="majorHAnsi"/>
           <w:sz w:val="24"/>
           <w:szCs w:val="24"/>
         </w:rPr>
-        <w:lastRenderedPageBreak/>
-        <w:t xml:space="preserve">Project </w:t>
-      </w:r>
+      </w:pPr>
       <w:r>
         <w:rPr>
           <w:rFonts w:eastAsia="Roboto" w:cstheme="majorHAnsi"/>
           <w:sz w:val="24"/>
           <w:szCs w:val="24"/>
         </w:rPr>
-        <w:t>Objectives</w:t>
-      </w:r>
-    </w:p>
-    <w:p>
-      <w:pPr>
-        <w:rPr>
-          <w:rFonts w:asciiTheme="majorHAnsi" w:hAnsiTheme="majorHAnsi" w:cstheme="majorHAnsi"/>
-        </w:rPr>
-      </w:pPr>
-      <w:r>
-        <w:rPr>
-          <w:rFonts w:asciiTheme="majorHAnsi" w:hAnsiTheme="majorHAnsi" w:cstheme="majorHAnsi"/>
-          <w:highlight w:val="yellow"/>
-        </w:rPr>
-        <w:t>{You should be able to use get the Project Objectives from the SRS document.}</w:t>
-      </w:r>
-    </w:p>
-    <w:p>
-      <w:pPr>
-        <w:pStyle w:val="Heading1"/>
+        <w:t xml:space="preserve">Project </w:t>
+      </w:r>
+      <w:r>
         <w:rPr>
           <w:rFonts w:eastAsia="Roboto" w:cstheme="majorHAnsi"/>
           <w:sz w:val="24"/>
           <w:szCs w:val="24"/>
         </w:rPr>
-      </w:pPr>
-      <w:r>
+        <w:t>Objectives</w:t>
+      </w:r>
+    </w:p>
+    <w:p>
+      <w:pPr>
+        <w:spacing w:after="0" w:line="276" w:lineRule="auto"/>
+        <w:rPr>
+          <w:rFonts w:ascii="Times New Roman" w:hAnsi="Times New Roman" w:cs="Times New Roman"/>
+          <w:sz w:val="24"/>
+          <w:szCs w:val="24"/>
+        </w:rPr>
+      </w:pPr>
+      <w:proofErr w:type="gramStart"/>
+      <w:r>
+        <w:rPr>
+          <w:rFonts w:asciiTheme="majorHAnsi" w:hAnsiTheme="majorHAnsi" w:cstheme="majorHAnsi"/>
+          <w:highlight w:val="yellow"/>
+        </w:rPr>
+        <w:t>{</w:t>
+      </w:r>
+      <w:r>
+        <w:rPr>
+          <w:rFonts w:ascii="Times New Roman" w:hAnsi="Times New Roman" w:cs="Times New Roman"/>
+          <w:sz w:val="24"/>
+          <w:szCs w:val="24"/>
+        </w:rPr>
+        <w:t xml:space="preserve"> </w:t>
+      </w:r>
+      <w:r>
+        <w:rPr>
+          <w:rFonts w:ascii="Times New Roman" w:hAnsi="Times New Roman" w:cs="Times New Roman"/>
+          <w:sz w:val="24"/>
+          <w:szCs w:val="24"/>
+        </w:rPr>
+        <w:t>To</w:t>
+      </w:r>
+      <w:proofErr w:type="gramEnd"/>
+      <w:r>
+        <w:rPr>
+          <w:rFonts w:ascii="Times New Roman" w:hAnsi="Times New Roman" w:cs="Times New Roman"/>
+          <w:sz w:val="24"/>
+          <w:szCs w:val="24"/>
+        </w:rPr>
+        <w:t xml:space="preserve"> help a store increase its revenue with an application for an online store front. </w:t>
+      </w:r>
+    </w:p>
+    <w:p>
+      <w:pPr>
+        <w:rPr>
+          <w:rFonts w:asciiTheme="majorHAnsi" w:hAnsiTheme="majorHAnsi" w:cstheme="majorHAnsi"/>
+        </w:rPr>
+      </w:pPr>
+    </w:p>
+    <w:p>
+      <w:pPr>
+        <w:pStyle w:val="Heading1"/>
         <w:rPr>
           <w:rFonts w:eastAsia="Roboto" w:cstheme="majorHAnsi"/>
           <w:sz w:val="24"/>
           <w:szCs w:val="24"/>
         </w:rPr>
-        <w:t>Project Scope</w:t>
-      </w:r>
-    </w:p>
-    <w:p>
-      <w:pPr>
-        <w:rPr>
-          <w:rFonts w:asciiTheme="majorHAnsi" w:hAnsiTheme="majorHAnsi" w:cstheme="majorHAnsi"/>
-        </w:rPr>
-      </w:pPr>
-      <w:r>
-        <w:rPr>
-          <w:rFonts w:asciiTheme="majorHAnsi" w:hAnsiTheme="majorHAnsi" w:cstheme="majorHAnsi"/>
-          <w:highlight w:val="yellow"/>
-        </w:rPr>
-        <w:t>{You should be able to use get the Project Scope from the SRS document.}</w:t>
-      </w:r>
-    </w:p>
-    <w:p>
-      <w:pPr>
-        <w:pStyle w:val="Heading1"/>
+      </w:pPr>
+      <w:r>
         <w:rPr>
           <w:rFonts w:eastAsia="Roboto" w:cstheme="majorHAnsi"/>
           <w:sz w:val="24"/>
           <w:szCs w:val="24"/>
         </w:rPr>
-      </w:pPr>
-      <w:r>
+        <w:t>Project Scope</w:t>
+      </w:r>
+    </w:p>
+    <w:p>
+      <w:pPr>
+        <w:spacing w:line="276" w:lineRule="auto"/>
+        <w:ind w:left="360"/>
+        <w:rPr>
+          <w:rFonts w:ascii="Times New Roman" w:eastAsiaTheme="minorHAnsi" w:hAnsi="Times New Roman" w:cs="Times New Roman"/>
+          <w:sz w:val="24"/>
+          <w:szCs w:val="24"/>
+        </w:rPr>
+      </w:pPr>
+      <w:proofErr w:type="gramStart"/>
+      <w:r>
+        <w:rPr>
+          <w:rFonts w:asciiTheme="majorHAnsi" w:hAnsiTheme="majorHAnsi" w:cstheme="majorHAnsi"/>
+          <w:highlight w:val="yellow"/>
+        </w:rPr>
+        <w:t>{</w:t>
+      </w:r>
+      <w:r>
+        <w:rPr>
+          <w:rFonts w:ascii="Times New Roman" w:eastAsiaTheme="minorHAnsi" w:hAnsi="Times New Roman" w:cs="Times New Roman"/>
+          <w:sz w:val="24"/>
+          <w:szCs w:val="24"/>
+        </w:rPr>
+        <w:t xml:space="preserve"> </w:t>
+      </w:r>
+      <w:r>
+        <w:rPr>
+          <w:rFonts w:ascii="Times New Roman" w:eastAsiaTheme="minorHAnsi" w:hAnsi="Times New Roman" w:cs="Times New Roman"/>
+          <w:sz w:val="24"/>
+          <w:szCs w:val="24"/>
+        </w:rPr>
+        <w:t>This</w:t>
+      </w:r>
+      <w:proofErr w:type="gramEnd"/>
+      <w:r>
+        <w:rPr>
+          <w:rFonts w:ascii="Times New Roman" w:eastAsiaTheme="minorHAnsi" w:hAnsi="Times New Roman" w:cs="Times New Roman"/>
+          <w:sz w:val="24"/>
+          <w:szCs w:val="24"/>
+        </w:rPr>
+        <w:t xml:space="preserve"> project is designed to assist customers by allowing them to order items online without constricting their options or complicating their experience. The application designed in this project will grant the customer access to a store’s complete inventory.</w:t>
+      </w:r>
+      <w:r>
+        <w:rPr>
+          <w:rFonts w:ascii="Times New Roman" w:eastAsiaTheme="minorHAnsi" w:hAnsi="Times New Roman" w:cs="Times New Roman"/>
+          <w:sz w:val="24"/>
+          <w:szCs w:val="24"/>
+        </w:rPr>
+        <w:t>}</w:t>
+      </w:r>
+    </w:p>
+    <w:p>
+      <w:pPr>
+        <w:rPr>
+          <w:rFonts w:asciiTheme="majorHAnsi" w:hAnsiTheme="majorHAnsi" w:cstheme="majorHAnsi"/>
+        </w:rPr>
+      </w:pPr>
+    </w:p>
+    <w:p>
+      <w:pPr>
+        <w:pStyle w:val="Heading1"/>
         <w:rPr>
           <w:rFonts w:eastAsia="Roboto" w:cstheme="majorHAnsi"/>
           <w:sz w:val="24"/>
           <w:szCs w:val="24"/>
         </w:rPr>
+      </w:pPr>
+      <w:r>
+        <w:rPr>
+          <w:rFonts w:eastAsia="Roboto" w:cstheme="majorHAnsi"/>
+          <w:sz w:val="24"/>
+          <w:szCs w:val="24"/>
+        </w:rPr>
         <w:t>Project Overview</w:t>
       </w:r>
     </w:p>
     <w:p>
       <w:pPr>
-        <w:rPr>
-          <w:rFonts w:asciiTheme="majorHAnsi" w:hAnsiTheme="majorHAnsi" w:cstheme="majorHAnsi"/>
-        </w:rPr>
-      </w:pPr>
+        <w:spacing w:after="0" w:line="276" w:lineRule="auto"/>
+        <w:ind w:left="360"/>
+        <w:rPr>
+          <w:rFonts w:ascii="Times New Roman" w:eastAsiaTheme="minorHAnsi" w:hAnsi="Times New Roman" w:cs="Times New Roman"/>
+          <w:sz w:val="24"/>
+          <w:szCs w:val="24"/>
+        </w:rPr>
+      </w:pPr>
+      <w:proofErr w:type="gramStart"/>
       <w:r>
         <w:rPr>
           <w:rFonts w:asciiTheme="majorHAnsi" w:hAnsiTheme="majorHAnsi" w:cstheme="majorHAnsi"/>
           <w:highlight w:val="yellow"/>
         </w:rPr>
-        <w:t>{You should be able to use get the Project Overview from the SRS document.}</w:t>
+        <w:t>{</w:t>
+      </w:r>
+      <w:r>
+        <w:rPr>
+          <w:rFonts w:ascii="Times New Roman" w:eastAsiaTheme="minorHAnsi" w:hAnsi="Times New Roman" w:cs="Times New Roman"/>
+          <w:sz w:val="24"/>
+          <w:szCs w:val="24"/>
+        </w:rPr>
+        <w:t xml:space="preserve"> </w:t>
+      </w:r>
+      <w:r>
+        <w:rPr>
+          <w:rFonts w:ascii="Times New Roman" w:eastAsiaTheme="minorHAnsi" w:hAnsi="Times New Roman" w:cs="Times New Roman"/>
+          <w:sz w:val="24"/>
+          <w:szCs w:val="24"/>
+        </w:rPr>
+        <w:t>The</w:t>
+      </w:r>
+      <w:proofErr w:type="gramEnd"/>
+      <w:r>
+        <w:rPr>
+          <w:rFonts w:ascii="Times New Roman" w:eastAsiaTheme="minorHAnsi" w:hAnsi="Times New Roman" w:cs="Times New Roman"/>
+          <w:sz w:val="24"/>
+          <w:szCs w:val="24"/>
+        </w:rPr>
+        <w:t xml:space="preserve"> application for the online store front will give a customer access to the store’s entire inventory available to purchase from anywhere. The home page will display any deals of the day and top selling products. Deals may be selected based on previous purchases, holidays, or general sales. There will also be a search bar so users can look for any specific item they are looking for. A product’s page will display the price of the item, including money saved if the item is on sale, a description of the item (including nutritional details for food), and a space at the bottom to display other products commonly purchased with the item, as well as alternatives to the item.</w:t>
+      </w:r>
+    </w:p>
+    <w:p>
+      <w:pPr>
+        <w:pStyle w:val="ListParagraph"/>
+        <w:spacing w:after="0" w:line="276" w:lineRule="auto"/>
+        <w:ind w:left="792"/>
+        <w:rPr>
+          <w:rFonts w:ascii="Times New Roman" w:eastAsiaTheme="minorHAnsi" w:hAnsi="Times New Roman" w:cs="Times New Roman"/>
+          <w:sz w:val="24"/>
+          <w:szCs w:val="24"/>
+        </w:rPr>
+      </w:pPr>
+      <w:r>
+        <w:rPr>
+          <w:rFonts w:ascii="Times New Roman" w:eastAsiaTheme="minorHAnsi" w:hAnsi="Times New Roman" w:cs="Times New Roman"/>
+          <w:sz w:val="24"/>
+          <w:szCs w:val="24"/>
+        </w:rPr>
+        <w:t xml:space="preserve">The app will allow customers to login to a profile or create a new profile. There will be a page that will display the customer's information and allow them to edit the information. </w:t>
+      </w:r>
+    </w:p>
+    <w:p>
+      <w:pPr>
+        <w:pStyle w:val="ListParagraph"/>
+        <w:spacing w:after="0" w:line="276" w:lineRule="auto"/>
+        <w:ind w:left="792"/>
+        <w:rPr>
+          <w:rFonts w:ascii="Times New Roman" w:eastAsiaTheme="minorHAnsi" w:hAnsi="Times New Roman" w:cs="Times New Roman"/>
+          <w:sz w:val="24"/>
+          <w:szCs w:val="24"/>
+        </w:rPr>
+      </w:pPr>
+      <w:r>
+        <w:rPr>
+          <w:rFonts w:ascii="Times New Roman" w:eastAsiaTheme="minorHAnsi" w:hAnsi="Times New Roman" w:cs="Times New Roman"/>
+          <w:sz w:val="24"/>
+          <w:szCs w:val="24"/>
+        </w:rPr>
+        <w:t>A shopping cart will keep track of the items being purchased and will allow customers to remove items they no longer want.</w:t>
+      </w:r>
+    </w:p>
+    <w:p>
+      <w:pPr>
+        <w:pStyle w:val="ListParagraph"/>
+        <w:spacing w:after="0" w:line="276" w:lineRule="auto"/>
+        <w:ind w:left="792"/>
+        <w:rPr>
+          <w:rFonts w:ascii="Times New Roman" w:eastAsiaTheme="minorHAnsi" w:hAnsi="Times New Roman" w:cs="Times New Roman"/>
+          <w:sz w:val="24"/>
+          <w:szCs w:val="24"/>
+        </w:rPr>
+      </w:pPr>
+      <w:r>
+        <w:rPr>
+          <w:rFonts w:ascii="Times New Roman" w:eastAsiaTheme="minorHAnsi" w:hAnsi="Times New Roman" w:cs="Times New Roman"/>
+          <w:sz w:val="24"/>
+          <w:szCs w:val="24"/>
+        </w:rPr>
+        <w:t>Customers will also be able to return items if they fit the criteria of the return policy.</w:t>
+      </w:r>
+    </w:p>
+    <w:p>
+      <w:pPr>
+        <w:pStyle w:val="ListParagraph"/>
+        <w:spacing w:after="0" w:line="276" w:lineRule="auto"/>
+        <w:ind w:left="792"/>
+        <w:rPr>
+          <w:rFonts w:ascii="Times New Roman" w:hAnsi="Times New Roman" w:cs="Times New Roman"/>
+          <w:sz w:val="24"/>
+          <w:szCs w:val="24"/>
+        </w:rPr>
+      </w:pPr>
+      <w:r>
+        <w:rPr>
+          <w:rFonts w:ascii="Times New Roman" w:hAnsi="Times New Roman" w:cs="Times New Roman"/>
+          <w:sz w:val="24"/>
+          <w:szCs w:val="24"/>
+        </w:rPr>
+        <w:t>Return Policy: Items delivered in a damaged state will be able to be returned. If a customer is unsatisfied with their order, they can return the item and receive store credit equal to the item’s price. All returns must be made within 15 days (about 2 weeks) of receiving the product</w:t>
+      </w:r>
+    </w:p>
+    <w:p>
+      <w:pPr>
+        <w:rPr>
+          <w:rFonts w:asciiTheme="majorHAnsi" w:hAnsiTheme="majorHAnsi" w:cstheme="majorHAnsi"/>
+        </w:rPr>
+      </w:pPr>
+      <w:r>
+        <w:rPr>
+          <w:rFonts w:asciiTheme="majorHAnsi" w:hAnsiTheme="majorHAnsi" w:cstheme="majorHAnsi"/>
+          <w:highlight w:val="yellow"/>
+        </w:rPr>
+        <w:t xml:space="preserve"> </w:t>
+      </w:r>
+      <w:r>
+        <w:rPr>
+          <w:rFonts w:asciiTheme="majorHAnsi" w:hAnsiTheme="majorHAnsi" w:cstheme="majorHAnsi"/>
+          <w:highlight w:val="yellow"/>
+        </w:rPr>
+        <w:t>}</w:t>
       </w:r>
     </w:p>
     <w:p>
@@ -1767,13 +1894,19 @@
               <w:rPr>
                 <w:rFonts w:asciiTheme="majorHAnsi" w:eastAsia="Roboto" w:hAnsiTheme="majorHAnsi" w:cstheme="majorHAnsi"/>
               </w:rPr>
-              <w:t xml:space="preserve">{Project goal </w:t>
+              <w:t>{</w:t>
             </w:r>
             <w:r>
               <w:rPr>
                 <w:rFonts w:asciiTheme="majorHAnsi" w:eastAsia="Roboto" w:hAnsiTheme="majorHAnsi" w:cstheme="majorHAnsi"/>
               </w:rPr>
-              <w:t>description}</w:t>
+              <w:t>The application will allow a business owner to sell his products online and he will be able to set it up himself. We will measure success with user testing.</w:t>
+            </w:r>
+            <w:r>
+              <w:rPr>
+                <w:rFonts w:asciiTheme="majorHAnsi" w:eastAsia="Roboto" w:hAnsiTheme="majorHAnsi" w:cstheme="majorHAnsi"/>
+              </w:rPr>
+              <w:t>}</w:t>
             </w:r>
           </w:p>
         </w:tc>
@@ -1803,6 +1936,7 @@
                 <w:rFonts w:asciiTheme="majorHAnsi" w:eastAsia="Roboto" w:hAnsiTheme="majorHAnsi" w:cstheme="majorHAnsi"/>
                 <w:b/>
               </w:rPr>
+              <w:lastRenderedPageBreak/>
               <w:t>Project</w:t>
             </w:r>
             <w:r>
@@ -1838,7 +1972,19 @@
               <w:rPr>
                 <w:rFonts w:asciiTheme="majorHAnsi" w:eastAsia="Roboto" w:hAnsiTheme="majorHAnsi" w:cstheme="majorHAnsi"/>
               </w:rPr>
-              <w:t>{Project goal description}</w:t>
+              <w:t>{</w:t>
+            </w:r>
+            <w:r>
+              <w:rPr>
+                <w:rFonts w:asciiTheme="majorHAnsi" w:eastAsia="Roboto" w:hAnsiTheme="majorHAnsi" w:cstheme="majorHAnsi"/>
+              </w:rPr>
+              <w:t xml:space="preserve">The application will give meaningful sales analytics to the business owner. We will measure success by customer feedback. </w:t>
+            </w:r>
+            <w:r>
+              <w:rPr>
+                <w:rFonts w:asciiTheme="majorHAnsi" w:eastAsia="Roboto" w:hAnsiTheme="majorHAnsi" w:cstheme="majorHAnsi"/>
+              </w:rPr>
+              <w:t>}</w:t>
             </w:r>
           </w:p>
         </w:tc>
@@ -4683,15 +4829,15 @@
         </mc:Choice>
         <mc:Fallback>
           <w:pict>
-            <v:group w14:anchorId="361C83F0" id="Group 158" o:spid="_x0000_s1026" alt="&quot;&quot;" style="position:absolute;left:0;text-align:left;margin-left:0;margin-top:0;width:133.9pt;height:80.65pt;z-index:251659264;mso-top-percent:23;mso-position-horizontal:left;mso-position-horizontal-relative:page;mso-position-vertical-relative:page;mso-top-percent:23;mso-width-relative:margin;mso-height-relative:margin" coordsize="17007,10241" o:gfxdata="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">
-              <v:group id="Group 159" o:spid="_x0000_s1027" style="position:absolute;width:17007;height:10241" coordsize="17007,10241" o:gfxdata="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">
-                <v:rect id="Rectangle 160" o:spid="_x0000_s1028" style="position:absolute;width:17007;height:10241;visibility:visible;mso-wrap-style:square;v-text-anchor:middle" o:gfxdata="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" fillcolor="white [3212]" stroked="f" strokeweight="2pt">
+            <v:group w14:anchorId="361C83F0" id="Group 158" o:spid="_x0000_s1026" alt="&quot;&quot;" style="position:absolute;left:0;text-align:left;margin-left:0;margin-top:0;width:133.9pt;height:80.65pt;z-index:251659264;mso-top-percent:23;mso-position-horizontal:left;mso-position-horizontal-relative:page;mso-position-vertical-relative:page;mso-top-percent:23;mso-width-relative:margin;mso-height-relative:margin" coordsize="17007,10241" o:gfxdata="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">
+              <v:group id="Group 159" o:spid="_x0000_s1027" style="position:absolute;width:17007;height:10241" coordsize="17007,10241" o:gfxdata="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">
+                <v:rect id="Rectangle 160" o:spid="_x0000_s1028" style="position:absolute;width:17007;height:10241;visibility:visible;mso-wrap-style:square;v-text-anchor:middle" o:gfxdata="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" fillcolor="white [3212]" stroked="f" strokeweight="2pt">
                   <v:fill opacity="0"/>
                 </v:rect>
-                <v:shape id="Rectangle 1" o:spid="_x0000_s1029" style="position:absolute;left:2286;width:14630;height:10149;visibility:visible;mso-wrap-style:square;v-text-anchor:middle" coordsize="1462822,1014481" o:gfxdata="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" path="m,l1462822,,910372,376306,,1014481,,xe" fillcolor="#4472c4 [3204]" stroked="f" strokeweight="2pt">
+                <v:shape id="Rectangle 1" o:spid="_x0000_s1029" style="position:absolute;left:2286;width:14630;height:10149;visibility:visible;mso-wrap-style:square;v-text-anchor:middle" coordsize="1462822,1014481" o:gfxdata="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" path="m,l1462822,,910372,376306,,1014481,,xe" fillcolor="#4472c4 [3204]" stroked="f" strokeweight="2pt">
                   <v:path arrowok="t" o:connecttype="custom" o:connectlocs="0,0;1463040,0;910508,376493;0,1014984;0,0" o:connectangles="0,0,0,0,0"/>
                 </v:shape>
-                <v:rect id="Rectangle 162" o:spid="_x0000_s1030" style="position:absolute;left:2286;width:14721;height:10241;visibility:visible;mso-wrap-style:square;v-text-anchor:middle" o:gfxdata="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" stroked="f" strokeweight="2pt">
+                <v:rect id="Rectangle 162" o:spid="_x0000_s1030" style="position:absolute;left:2286;width:14721;height:10241;visibility:visible;mso-wrap-style:square;v-text-anchor:middle" o:gfxdata="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" stroked="f" strokeweight="2pt">
                   <v:fill r:id="rId2" o:title="" recolor="t" rotate="t" type="frame"/>
                 </v:rect>
               </v:group>
@@ -4699,7 +4845,7 @@
                 <v:stroke joinstyle="miter"/>
                 <v:path gradientshapeok="t" o:connecttype="rect"/>
               </v:shapetype>
-              <v:shape id="Text Box 163" o:spid="_x0000_s1031" type="#_x0000_t202" style="position:absolute;left:2370;top:189;width:4428;height:3753;flip:x;visibility:visible;mso-wrap-style:square;v-text-anchor:middle" o:gfxdata="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" filled="f" stroked="f" strokeweight=".5pt">
+              <v:shape id="Text Box 163" o:spid="_x0000_s1031" type="#_x0000_t202" style="position:absolute;left:2370;top:189;width:4428;height:3753;flip:x;visibility:visible;mso-wrap-style:square;v-text-anchor:middle" o:gfxdata="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" filled="f" stroked="f" strokeweight=".5pt">
                 <v:textbox inset=",7.2pt,,7.2pt">
                   <w:txbxContent>
                     <w:p>
@@ -4999,6 +5145,96 @@
     </w:lvl>
   </w:abstractNum>
   <w:abstractNum w:abstractNumId="2" w15:restartNumberingAfterBreak="0">
+    <w:nsid w:val="3A4B0D86"/>
+    <w:multiLevelType w:val="multilevel"/>
+    <w:tmpl w:val="C39A84CC"/>
+    <w:lvl w:ilvl="0">
+      <w:start w:val="1"/>
+      <w:numFmt w:val="decimal"/>
+      <w:lvlText w:val="%1."/>
+      <w:lvlJc w:val="left"/>
+      <w:pPr>
+        <w:ind w:left="360" w:hanging="360"/>
+      </w:pPr>
+      <w:rPr>
+        <w:sz w:val="32"/>
+        <w:szCs w:val="32"/>
+      </w:rPr>
+    </w:lvl>
+    <w:lvl w:ilvl="1">
+      <w:start w:val="1"/>
+      <w:numFmt w:val="decimal"/>
+      <w:lvlText w:val="%1.%2."/>
+      <w:lvlJc w:val="left"/>
+      <w:pPr>
+        <w:ind w:left="792" w:hanging="432"/>
+      </w:pPr>
+    </w:lvl>
+    <w:lvl w:ilvl="2">
+      <w:start w:val="1"/>
+      <w:numFmt w:val="decimal"/>
+      <w:lvlText w:val="%1.%2.%3."/>
+      <w:lvlJc w:val="left"/>
+      <w:pPr>
+        <w:ind w:left="1224" w:hanging="504"/>
+      </w:pPr>
+    </w:lvl>
+    <w:lvl w:ilvl="3">
+      <w:start w:val="1"/>
+      <w:numFmt w:val="decimal"/>
+      <w:lvlText w:val="%1.%2.%3.%4."/>
+      <w:lvlJc w:val="left"/>
+      <w:pPr>
+        <w:ind w:left="1728" w:hanging="648"/>
+      </w:pPr>
+    </w:lvl>
+    <w:lvl w:ilvl="4">
+      <w:start w:val="1"/>
+      <w:numFmt w:val="decimal"/>
+      <w:lvlText w:val="%1.%2.%3.%4.%5."/>
+      <w:lvlJc w:val="left"/>
+      <w:pPr>
+        <w:ind w:left="2232" w:hanging="792"/>
+      </w:pPr>
+    </w:lvl>
+    <w:lvl w:ilvl="5">
+      <w:start w:val="1"/>
+      <w:numFmt w:val="decimal"/>
+      <w:lvlText w:val="%1.%2.%3.%4.%5.%6."/>
+      <w:lvlJc w:val="left"/>
+      <w:pPr>
+        <w:ind w:left="2736" w:hanging="936"/>
+      </w:pPr>
+    </w:lvl>
+    <w:lvl w:ilvl="6">
+      <w:start w:val="1"/>
+      <w:numFmt w:val="decimal"/>
+      <w:lvlText w:val="%1.%2.%3.%4.%5.%6.%7."/>
+      <w:lvlJc w:val="left"/>
+      <w:pPr>
+        <w:ind w:left="3240" w:hanging="1080"/>
+      </w:pPr>
+    </w:lvl>
+    <w:lvl w:ilvl="7">
+      <w:start w:val="1"/>
+      <w:numFmt w:val="decimal"/>
+      <w:lvlText w:val="%1.%2.%3.%4.%5.%6.%7.%8."/>
+      <w:lvlJc w:val="left"/>
+      <w:pPr>
+        <w:ind w:left="3744" w:hanging="1224"/>
+      </w:pPr>
+    </w:lvl>
+    <w:lvl w:ilvl="8">
+      <w:start w:val="1"/>
+      <w:numFmt w:val="decimal"/>
+      <w:lvlText w:val="%1.%2.%3.%4.%5.%6.%7.%8.%9."/>
+      <w:lvlJc w:val="left"/>
+      <w:pPr>
+        <w:ind w:left="4320" w:hanging="1440"/>
+      </w:pPr>
+    </w:lvl>
+  </w:abstractNum>
+  <w:abstractNum w:abstractNumId="3" w15:restartNumberingAfterBreak="0">
     <w:nsid w:val="5BBB58B5"/>
     <w:multiLevelType w:val="hybridMultilevel"/>
     <w:tmpl w:val="72E4FE4E"/>
@@ -5111,7 +5347,7 @@
       </w:rPr>
     </w:lvl>
   </w:abstractNum>
-  <w:abstractNum w:abstractNumId="3" w15:restartNumberingAfterBreak="0">
+  <w:abstractNum w:abstractNumId="4" w15:restartNumberingAfterBreak="0">
     <w:nsid w:val="5DD745DA"/>
     <w:multiLevelType w:val="multilevel"/>
     <w:tmpl w:val="DCCC3E14"/>
@@ -5224,7 +5460,7 @@
       </w:rPr>
     </w:lvl>
   </w:abstractNum>
-  <w:abstractNum w:abstractNumId="4" w15:restartNumberingAfterBreak="0">
+  <w:abstractNum w:abstractNumId="5" w15:restartNumberingAfterBreak="0">
     <w:nsid w:val="77152525"/>
     <w:multiLevelType w:val="multilevel"/>
     <w:tmpl w:val="8182C358"/>
@@ -5338,10 +5574,10 @@
     </w:lvl>
   </w:abstractNum>
   <w:num w:numId="1" w16cid:durableId="943420767">
-    <w:abstractNumId w:val="3"/>
+    <w:abstractNumId w:val="4"/>
   </w:num>
   <w:num w:numId="2" w16cid:durableId="298918979">
-    <w:abstractNumId w:val="4"/>
+    <w:abstractNumId w:val="5"/>
   </w:num>
   <w:num w:numId="3" w16cid:durableId="1641770070">
     <w:abstractNumId w:val="1"/>
@@ -5350,6 +5586,9 @@
     <w:abstractNumId w:val="0"/>
   </w:num>
   <w:num w:numId="5" w16cid:durableId="1560706228">
+    <w:abstractNumId w:val="3"/>
+  </w:num>
+  <w:num w:numId="6" w16cid:durableId="1435131217">
     <w:abstractNumId w:val="2"/>
   </w:num>
 </w:numbering>

</xml_diff>